<commit_message>
update JZSearch Abstract and GetContent
</commit_message>
<xml_diff>
--- a/NLPIR SDK/JZSearch/doc/JZSearch精准搜索引擎白皮书20151123.docx
+++ b/NLPIR SDK/JZSearch/doc/JZSearch精准搜索引擎白皮书20151123.docx
@@ -1875,9 +1875,6 @@
           <w:p>
             <w:pPr>
               <w:pStyle w:val="af6"/>
-              <w:rPr>
-                <w:rFonts w:hint="eastAsia"/>
-              </w:rPr>
             </w:pPr>
             <w:r>
               <w:rPr>
@@ -1909,13 +1906,7 @@
               <w:rPr>
                 <w:rFonts w:hint="eastAsia"/>
               </w:rPr>
-              <w:t>2015-11-</w:t>
-            </w:r>
-            <w:r>
-              <w:rPr>
-                <w:rFonts w:hint="eastAsia"/>
-              </w:rPr>
-              <w:t>23</w:t>
+              <w:t>2015-11-23</w:t>
             </w:r>
           </w:p>
         </w:tc>
@@ -1936,35 +1927,7 @@
                 <w:rFonts w:ascii="仿宋_GB2312-WinCharSetFFFF-H" w:eastAsia="仿宋_GB2312-WinCharSetFFFF-H" w:hAnsi="仿宋_GB2312-WinCharSetFFFF-H" w:hint="eastAsia"/>
                 <w:sz w:val="24"/>
               </w:rPr>
-              <w:t>增加了不同字段的搜索权重命令</w:t>
-            </w:r>
-            <w:r>
-              <w:rPr>
-                <w:rFonts w:ascii="仿宋_GB2312-WinCharSetFFFF-H" w:eastAsia="仿宋_GB2312-WinCharSetFFFF-H" w:hAnsi="仿宋_GB2312-WinCharSetFFFF-H" w:hint="eastAsia"/>
-                <w:sz w:val="24"/>
-              </w:rPr>
-              <w:t>g</w:t>
-            </w:r>
-            <w:r>
-              <w:rPr>
-                <w:rFonts w:ascii="仿宋_GB2312-WinCharSetFFFF-H" w:eastAsia="仿宋_GB2312-WinCharSetFFFF-H" w:hAnsi="仿宋_GB2312-WinCharSetFFFF-H" w:hint="eastAsia"/>
-                <w:sz w:val="24"/>
-              </w:rPr>
-              <w:t>etweight</w:t>
-            </w:r>
-            <w:r>
-              <w:rPr>
-                <w:rFonts w:ascii="仿宋_GB2312-WinCharSetFFFF-H" w:eastAsia="仿宋_GB2312-WinCharSetFFFF-H" w:hAnsi="仿宋_GB2312-WinCharSetFFFF-H" w:hint="eastAsia"/>
-                <w:sz w:val="24"/>
-              </w:rPr>
-              <w:t xml:space="preserve"> getcontent getfields</w:t>
-            </w:r>
-            <w:r>
-              <w:rPr>
-                <w:rFonts w:ascii="仿宋_GB2312-WinCharSetFFFF-H" w:eastAsia="仿宋_GB2312-WinCharSetFFFF-H" w:hAnsi="仿宋_GB2312-WinCharSetFFFF-H" w:hint="eastAsia"/>
-                <w:sz w:val="24"/>
-              </w:rPr>
-              <w:t xml:space="preserve"> ,详细见3.3.1</w:t>
+              <w:t>增加了不同字段的搜索权重命令getweight getcontent getfields ,详细见3.3.1</w:t>
             </w:r>
           </w:p>
         </w:tc>
@@ -25533,19 +25496,7 @@
               <w:rPr>
                 <w:rFonts w:hint="eastAsia"/>
               </w:rPr>
-              <w:t>返回字段</w:t>
-            </w:r>
-            <w:r>
-              <w:rPr>
-                <w:rFonts w:hint="eastAsia"/>
-              </w:rPr>
-              <w:t>搜索权重</w:t>
-            </w:r>
-            <w:r>
-              <w:rPr>
-                <w:rFonts w:hint="eastAsia"/>
-              </w:rPr>
-              <w:t>信息</w:t>
+              <w:t>返回字段搜索权重信息</w:t>
             </w:r>
           </w:p>
         </w:tc>
@@ -25570,27 +25521,42 @@
               <w:tabs>
                 <w:tab w:val="left" w:pos="6038"/>
               </w:tabs>
+            </w:pPr>
+            <w:r>
               <w:rPr>
                 <w:rFonts w:hint="eastAsia"/>
               </w:rPr>
-            </w:pPr>
+              <w:t xml:space="preserve">[cmd]  getcontent  &lt;docid&gt; </w:t>
+            </w:r>
             <w:r>
               <w:rPr>
                 <w:rFonts w:hint="eastAsia"/>
               </w:rPr>
-              <w:t xml:space="preserve">[cmd]  getcontent  &lt;docid&gt; </w:t>
+              <w:t xml:space="preserve"> </w:t>
             </w:r>
             <w:r>
               <w:rPr>
                 <w:rFonts w:hint="eastAsia"/>
               </w:rPr>
-              <w:t xml:space="preserve"> </w:t>
+              <w:t>&lt;fieldname</w:t>
             </w:r>
             <w:r>
               <w:rPr>
                 <w:rFonts w:hint="eastAsia"/>
               </w:rPr>
-              <w:t>&lt;fieldname&gt;</w:t>
+              <w:t>1</w:t>
+            </w:r>
+            <w:r>
+              <w:rPr>
+                <w:rFonts w:hint="eastAsia"/>
+              </w:rPr>
+              <w:t>&gt;</w:t>
+            </w:r>
+            <w:r>
+              <w:rPr>
+                <w:rFonts w:hint="eastAsia"/>
+              </w:rPr>
+              <w:t xml:space="preserve">  &lt;fieldname2&gt;...  &lt;fieldnameN&gt;</w:t>
             </w:r>
           </w:p>
         </w:tc>
@@ -25636,13 +25602,136 @@
               <w:rPr>
                 <w:rFonts w:hint="eastAsia"/>
               </w:rPr>
-              <w:t>&lt;fieldname&gt;</w:t>
+              <w:t>&lt;fieldname1&gt;  &lt;fieldname2&gt;...  &lt;fieldnameN&gt;</w:t>
             </w:r>
             <w:r>
               <w:rPr>
                 <w:rFonts w:hint="eastAsia"/>
               </w:rPr>
               <w:t>存储的内容信息。</w:t>
+            </w:r>
+          </w:p>
+          <w:p>
+            <w:pPr>
+              <w:widowControl/>
+              <w:ind w:leftChars="104" w:left="218"/>
+              <w:jc w:val="left"/>
+              <w:rPr>
+                <w:rFonts w:hint="eastAsia"/>
+              </w:rPr>
+            </w:pPr>
+            <w:r>
+              <w:rPr>
+                <w:rFonts w:hint="eastAsia"/>
+              </w:rPr>
+              <w:t>返回结果的格式为：</w:t>
+            </w:r>
+          </w:p>
+          <w:p>
+            <w:pPr>
+              <w:widowControl/>
+              <w:ind w:leftChars="104" w:left="218"/>
+              <w:jc w:val="left"/>
+            </w:pPr>
+            <w:r>
+              <w:rPr>
+                <w:rFonts w:hint="eastAsia"/>
+              </w:rPr>
+              <w:t>&lt;JZSearch-Message&gt;&amp;lt;</w:t>
+            </w:r>
+            <w:r>
+              <w:rPr>
+                <w:rFonts w:hint="eastAsia"/>
+              </w:rPr>
+              <w:t xml:space="preserve"> fieldname1</w:t>
+            </w:r>
+            <w:r>
+              <w:rPr>
+                <w:rFonts w:hint="eastAsia"/>
+              </w:rPr>
+              <w:t>&amp;gt;</w:t>
+            </w:r>
+            <w:r>
+              <w:rPr>
+                <w:rFonts w:hint="eastAsia"/>
+              </w:rPr>
+              <w:t>机</w:t>
+            </w:r>
+            <w:r>
+              <w:rPr>
+                <w:rFonts w:hint="eastAsia"/>
+              </w:rPr>
+              <w:lastRenderedPageBreak/>
+              <w:t>械师</w:t>
+            </w:r>
+            <w:r>
+              <w:rPr>
+                <w:rFonts w:hint="eastAsia"/>
+              </w:rPr>
+              <w:t>&amp;lt;/</w:t>
+            </w:r>
+            <w:r>
+              <w:rPr>
+                <w:rFonts w:hint="eastAsia"/>
+              </w:rPr>
+              <w:t xml:space="preserve"> fieldname2</w:t>
+            </w:r>
+            <w:r>
+              <w:rPr>
+                <w:rFonts w:hint="eastAsia"/>
+              </w:rPr>
+              <w:t>&amp;gt;&amp;lt;br&amp;gt;&amp;lt;</w:t>
+            </w:r>
+            <w:r>
+              <w:rPr>
+                <w:rFonts w:hint="eastAsia"/>
+              </w:rPr>
+              <w:t xml:space="preserve"> fieldname2</w:t>
+            </w:r>
+            <w:r>
+              <w:rPr>
+                <w:rFonts w:hint="eastAsia"/>
+              </w:rPr>
+              <w:t>&amp;gt;</w:t>
+            </w:r>
+            <w:r>
+              <w:rPr>
+                <w:rFonts w:hint="eastAsia"/>
+              </w:rPr>
+              <w:t>西蒙·韦斯特</w:t>
+            </w:r>
+            <w:r>
+              <w:rPr>
+                <w:rFonts w:hint="eastAsia"/>
+              </w:rPr>
+              <w:t>&amp;lt;/</w:t>
+            </w:r>
+            <w:r>
+              <w:rPr>
+                <w:rFonts w:hint="eastAsia"/>
+              </w:rPr>
+              <w:t xml:space="preserve"> fieldname2</w:t>
+            </w:r>
+            <w:r>
+              <w:rPr>
+                <w:rFonts w:hint="eastAsia"/>
+              </w:rPr>
+              <w:t>&amp;gt;&amp;lt;br&amp;gt;&amp;lt;movie_jianjie&amp;gt;</w:t>
+            </w:r>
+            <w:r>
+              <w:rPr>
+                <w:rFonts w:hint="eastAsia"/>
+              </w:rPr>
+              <w:t>亚瑟是一个冷酷无情的资深杀手，而跟在他旁边的，是一个极度崇拜他的菜鸟杀手史蒂夫。在两人被分派为搭档后，虽性情迥异，倒也培养出深厚的默契与情谊，自此出生入死，并肩作战。然而，一次差点让亚瑟送命的任务。</w:t>
+            </w:r>
+            <w:r>
+              <w:rPr>
+                <w:rFonts w:hint="eastAsia"/>
+              </w:rPr>
+              <w:t>&amp;lt;/movie_</w:t>
+            </w:r>
+            <w:r>
+              <w:t>jianjie&amp;gt;&amp;lt;br&amp;gt;&lt;/JZSearch-Message&gt;</w:t>
             </w:r>
           </w:p>
         </w:tc>
@@ -25666,7 +25755,6 @@
         <w:rPr>
           <w:rFonts w:hint="eastAsia"/>
         </w:rPr>
-        <w:lastRenderedPageBreak/>
         <w:t xml:space="preserve">3.3.2 </w:t>
       </w:r>
       <w:r>
@@ -25982,6 +26070,7 @@
           <w:sz w:val="28"/>
           <w:szCs w:val="28"/>
         </w:rPr>
+        <w:lastRenderedPageBreak/>
         <w:t>Linux下命名为buildIndex.sh</w:t>
       </w:r>
     </w:p>
@@ -26077,15 +26166,7 @@
           <w:rFonts w:hint="eastAsia"/>
           <w:sz w:val="24"/>
         </w:rPr>
-        <w:t xml:space="preserve">JZSEARCHAGENTAPI_API int jzsearch_query_client(const char *XMLfile,const </w:t>
-      </w:r>
-      <w:r>
-        <w:rPr>
-          <w:rFonts w:hint="eastAsia"/>
-          <w:sz w:val="24"/>
-        </w:rPr>
-        <w:lastRenderedPageBreak/>
-        <w:t>char *query_line,int nStart,int nPageCount,const char *sResultName);</w:t>
+        <w:t>JZSEARCHAGENTAPI_API int jzsearch_query_client(const char *XMLfile,const char *query_line,int nStart,int nPageCount,const char *sResultName);</w:t>
       </w:r>
     </w:p>
     <w:p>
@@ -27132,6 +27213,7 @@
                 <w:rFonts w:ascii="Calibri" w:hAnsi="宋体" w:hint="eastAsia"/>
                 <w:sz w:val="24"/>
               </w:rPr>
+              <w:lastRenderedPageBreak/>
               <w:t>JZSearch_Query</w:t>
             </w:r>
           </w:p>
@@ -54776,7 +54858,7 @@
         <w:noProof/>
         <w:szCs w:val="21"/>
       </w:rPr>
-      <w:t>2</w:t>
+      <w:t>34</w:t>
     </w:r>
     <w:r>
       <w:rPr>

</xml_diff>